<commit_message>
excersize 3 in OOP DRY
</commit_message>
<xml_diff>
--- a/basic/python/OOP_DRY.docx
+++ b/basic/python/OOP_DRY.docx
@@ -599,12 +599,108 @@
         <w:tab/>
         <w:t>Dynamic typing- Python and JavaScript.</w:t>
       </w:r>
+    </w:p>
+    <w:p>
+      <w:pPr>
+        <w:rPr>
+          <w:u w:val="single"/>
+        </w:rPr>
+      </w:pPr>
+      <w:r>
+        <w:rPr>
+          <w:u w:val="single"/>
+        </w:rPr>
+        <w:t xml:space="preserve"> </w:t>
+      </w:r>
+      <w:r>
+        <w:rPr>
+          <w:u w:val="single"/>
+        </w:rPr>
+        <w:t>Question 3</w:t>
+      </w:r>
+    </w:p>
+    <w:p>
+      <w:r>
+        <w:t>What’s duck typing? Show a basic code example in python demonstrating this</w:t>
+      </w:r>
+      <w:r>
+        <w:t xml:space="preserve"> c</w:t>
+      </w:r>
+      <w:r>
+        <w:t>oncept</w:t>
+      </w:r>
+    </w:p>
+    <w:p>
+      <w:pPr>
+        <w:rPr>
+          <w:u w:val="single"/>
+        </w:rPr>
+      </w:pPr>
+      <w:r>
+        <w:rPr>
+          <w:u w:val="single"/>
+        </w:rPr>
+        <w:t>Answer 3</w:t>
+      </w:r>
+    </w:p>
+    <w:p>
+      <w:r>
+        <w:t>Duck typing in dynamically typed languages practically means that what really matters is what the subject does and not really what is its type. “If it walks like a duck and quacks</w:t>
+      </w:r>
       <w:bookmarkStart w:id="0" w:name="_GoBack"/>
       <w:bookmarkEnd w:id="0"/>
-    </w:p>
-    <w:p>
-      <w:r>
-        <w:t xml:space="preserve"> </w:t>
+      <w:r>
+        <w:t xml:space="preserve"> like a duck- it’s a duck”. From Wikipedia: “</w:t>
+      </w:r>
+      <w:r>
+        <w:t>With duck typing, an object is of a given type if it has all methods and properties required by that type</w:t>
+      </w:r>
+      <w:r>
+        <w:t>”.</w:t>
+      </w:r>
+    </w:p>
+    <w:p>
+      <w:r>
+        <w:t>Example:</w:t>
+      </w:r>
+    </w:p>
+    <w:p>
+      <w:r>
+        <w:drawing>
+          <wp:inline distT="0" distB="0" distL="0" distR="0" wp14:anchorId="1387EC81" wp14:editId="5025F3B2">
+            <wp:extent cx="5486400" cy="3068320"/>
+            <wp:effectExtent l="0" t="0" r="0" b="0"/>
+            <wp:docPr id="1" name="תמונה 1"/>
+            <wp:cNvGraphicFramePr>
+              <a:graphicFrameLocks xmlns:a="http://schemas.openxmlformats.org/drawingml/2006/main" noChangeAspect="1"/>
+            </wp:cNvGraphicFramePr>
+            <a:graphic xmlns:a="http://schemas.openxmlformats.org/drawingml/2006/main">
+              <a:graphicData uri="http://schemas.openxmlformats.org/drawingml/2006/picture">
+                <pic:pic xmlns:pic="http://schemas.openxmlformats.org/drawingml/2006/picture">
+                  <pic:nvPicPr>
+                    <pic:cNvPr id="1" name=""/>
+                    <pic:cNvPicPr/>
+                  </pic:nvPicPr>
+                  <pic:blipFill>
+                    <a:blip r:embed="rId5"/>
+                    <a:stretch>
+                      <a:fillRect/>
+                    </a:stretch>
+                  </pic:blipFill>
+                  <pic:spPr>
+                    <a:xfrm>
+                      <a:off x="0" y="0"/>
+                      <a:ext cx="5486400" cy="3068320"/>
+                    </a:xfrm>
+                    <a:prstGeom prst="rect">
+                      <a:avLst/>
+                    </a:prstGeom>
+                  </pic:spPr>
+                </pic:pic>
+              </a:graphicData>
+            </a:graphic>
+          </wp:inline>
+        </w:drawing>
       </w:r>
     </w:p>
     <w:sectPr>

</xml_diff>

<commit_message>
Basics: Questions 4-5 Design Concepts: Question 1 (SOLI with no D)
</commit_message>
<xml_diff>
--- a/basic/python/OOP_DRY.docx
+++ b/basic/python/OOP_DRY.docx
@@ -22,6 +22,27 @@
           <w:u w:val="single"/>
         </w:rPr>
         <w:t>OOP- dry part</w:t>
+      </w:r>
+    </w:p>
+    <w:p>
+      <w:pPr>
+        <w:rPr>
+          <w:b/>
+          <w:bCs/>
+          <w:sz w:val="36"/>
+          <w:szCs w:val="36"/>
+          <w:u w:val="single"/>
+        </w:rPr>
+      </w:pPr>
+      <w:r>
+        <w:rPr>
+          <w:b/>
+          <w:bCs/>
+          <w:sz w:val="36"/>
+          <w:szCs w:val="36"/>
+          <w:u w:val="single"/>
+        </w:rPr>
+        <w:t>Basics</w:t>
       </w:r>
     </w:p>
     <w:p>
@@ -219,7 +240,6 @@
         <w:rPr>
           <w:u w:val="single"/>
         </w:rPr>
-        <w:lastRenderedPageBreak/>
         <w:t>Question 2</w:t>
       </w:r>
     </w:p>
@@ -512,15 +532,13 @@
       </w:r>
       <w:proofErr w:type="gramEnd"/>
       <w:r>
-        <w:t xml:space="preserve"> an integer value </w:t>
-      </w:r>
-      <w:proofErr w:type="spellStart"/>
-      <w:r>
-        <w:t>can not</w:t>
-      </w:r>
-      <w:proofErr w:type="spellEnd"/>
-      <w:r>
-        <w:t xml:space="preserve"> be modified after creation, only replaced (immutable), while a list can be modified after creation with appending a value (mutable).</w:t>
+        <w:t xml:space="preserve"> an in</w:t>
+      </w:r>
+      <w:r>
+        <w:t>teger value can</w:t>
+      </w:r>
+      <w:r>
+        <w:t>not be modified after creation, only replaced (immutable), while a list can be modified after creation with appending a value (mutable).</w:t>
       </w:r>
     </w:p>
     <w:p>
@@ -532,15 +550,17 @@
         <w:t xml:space="preserve">ii) </w:t>
       </w:r>
       <w:r>
-        <w:t xml:space="preserve">Pros of mutability: In nature some variables need to be changed over time. Cheaper for memory allocation. Cons: side effects and unintended changes to variables, might be problematic in runs that contain parallelism. </w:t>
-      </w:r>
-      <w:proofErr w:type="spellStart"/>
-      <w:r>
-        <w:t>Can not</w:t>
-      </w:r>
-      <w:proofErr w:type="spellEnd"/>
-      <w:r>
-        <w:t xml:space="preserve"> be used as dictionary keys.</w:t>
+        <w:t xml:space="preserve">Pros of mutability: In nature some variables need to be changed over time. Cheaper for memory allocation. Cons: side effects and unintended changes to </w:t>
+      </w:r>
+      <w:r>
+        <w:lastRenderedPageBreak/>
+        <w:t>variables, might be problematic in run</w:t>
+      </w:r>
+      <w:r>
+        <w:t>s that contain parallelism. Can</w:t>
+      </w:r>
+      <w:r>
+        <w:t>not be used as dictionary keys.</w:t>
       </w:r>
     </w:p>
     <w:p>
@@ -553,7 +573,6 @@
       </w:pPr>
       <w:proofErr w:type="spellStart"/>
       <w:r>
-        <w:lastRenderedPageBreak/>
         <w:t>i</w:t>
       </w:r>
       <w:proofErr w:type="spellEnd"/>
@@ -561,15 +580,13 @@
         <w:t xml:space="preserve">) Static typing refers to </w:t>
       </w:r>
       <w:r>
-        <w:t xml:space="preserve">variables that their types are set before compilation and </w:t>
-      </w:r>
-      <w:proofErr w:type="spellStart"/>
-      <w:r>
-        <w:t>can not</w:t>
-      </w:r>
-      <w:proofErr w:type="spellEnd"/>
-      <w:r>
-        <w:t xml:space="preserve"> be changed afterwards. Dynamic typing refers to variables that their types are changeable during runtime. </w:t>
+        <w:t>variables that their types are</w:t>
+      </w:r>
+      <w:r>
+        <w:t xml:space="preserve"> set before compilation and can</w:t>
+      </w:r>
+      <w:r>
+        <w:t xml:space="preserve">not be changed afterwards. Dynamic typing refers to variables that their types are changeable during runtime. </w:t>
       </w:r>
     </w:p>
     <w:p>
@@ -645,12 +662,7 @@
     </w:p>
     <w:p>
       <w:r>
-        <w:t>Duck typing in dynamically typed languages practically means that what really matters is what the subject does and not really what is its type. “If it walks like a duck and quacks</w:t>
-      </w:r>
-      <w:bookmarkStart w:id="0" w:name="_GoBack"/>
-      <w:bookmarkEnd w:id="0"/>
-      <w:r>
-        <w:t xml:space="preserve"> like a duck- it’s a duck”. From Wikipedia: “</w:t>
+        <w:t>Duck typing in dynamically typed languages practically means that what really matters is what the subject does and not really what is its type. “If it walks like a duck and quacks like a duck- it’s a duck”. From Wikipedia: “</w:t>
       </w:r>
       <w:r>
         <w:t>With duck typing, an object is of a given type if it has all methods and properties required by that type</w:t>
@@ -666,6 +678,9 @@
     </w:p>
     <w:p>
       <w:r>
+        <w:rPr>
+          <w:noProof/>
+        </w:rPr>
         <w:drawing>
           <wp:inline distT="0" distB="0" distL="0" distR="0" wp14:anchorId="1387EC81" wp14:editId="5025F3B2">
             <wp:extent cx="5486400" cy="3068320"/>
@@ -702,6 +717,1261 @@
           </wp:inline>
         </w:drawing>
       </w:r>
+    </w:p>
+    <w:p/>
+    <w:p/>
+    <w:p/>
+    <w:p/>
+    <w:p/>
+    <w:p>
+      <w:pPr>
+        <w:rPr>
+          <w:u w:val="single"/>
+        </w:rPr>
+      </w:pPr>
+      <w:r>
+        <w:rPr>
+          <w:u w:val="single"/>
+        </w:rPr>
+        <w:t>Question 4</w:t>
+      </w:r>
+    </w:p>
+    <w:p>
+      <w:r>
+        <w:t>What’s the difference between the various accessibility levels of fields/methods</w:t>
+      </w:r>
+      <w:r>
+        <w:t xml:space="preserve"> </w:t>
+      </w:r>
+      <w:r>
+        <w:t>(private/protected/public)? How does it work in python?</w:t>
+      </w:r>
+      <w:r>
+        <w:cr/>
+      </w:r>
+    </w:p>
+    <w:p>
+      <w:pPr>
+        <w:rPr>
+          <w:u w:val="single"/>
+        </w:rPr>
+      </w:pPr>
+      <w:r>
+        <w:rPr>
+          <w:u w:val="single"/>
+        </w:rPr>
+        <w:t>Answer 4</w:t>
+      </w:r>
+    </w:p>
+    <w:p>
+      <w:r>
+        <w:t xml:space="preserve">In programming languages like C and Java there is a way to strictly enforce the accessibility of fields and methods- where can they be accessed - only inside the class (private), only inside the class and its subclasses (protected), or accessible everywhere (public). </w:t>
+      </w:r>
+    </w:p>
+    <w:p>
+      <w:r>
+        <w:t xml:space="preserve">In python, there isn’t a way to strictly enforce accessibility, though there are conventions of variable naming: </w:t>
+      </w:r>
+    </w:p>
+    <w:p>
+      <w:pPr>
+        <w:rPr>
+          <w:rFonts w:eastAsiaTheme="minorEastAsia"/>
+        </w:rPr>
+      </w:pPr>
+      <w:r>
+        <w:t xml:space="preserve">Public: </w:t>
+      </w:r>
+      <m:oMath>
+        <m:r>
+          <w:rPr>
+            <w:rFonts w:ascii="Cambria Math" w:hAnsi="Cambria Math"/>
+          </w:rPr>
+          <m:t>var</m:t>
+        </m:r>
+      </m:oMath>
+      <w:r>
+        <w:rPr>
+          <w:rFonts w:eastAsiaTheme="minorEastAsia"/>
+        </w:rPr>
+        <w:t xml:space="preserve"> : can be accessed everywhere</w:t>
+      </w:r>
+    </w:p>
+    <w:p>
+      <w:pPr>
+        <w:rPr>
+          <w:rFonts w:eastAsiaTheme="minorEastAsia"/>
+        </w:rPr>
+      </w:pPr>
+      <w:r>
+        <w:rPr>
+          <w:rFonts w:eastAsiaTheme="minorEastAsia"/>
+        </w:rPr>
+        <w:t xml:space="preserve">Protected: </w:t>
+      </w:r>
+      <m:oMath>
+        <m:r>
+          <w:rPr>
+            <w:rFonts w:ascii="Cambria Math" w:eastAsiaTheme="minorEastAsia" w:hAnsi="Cambria Math"/>
+          </w:rPr>
+          <m:t>_var</m:t>
+        </m:r>
+      </m:oMath>
+      <w:r>
+        <w:rPr>
+          <w:rFonts w:eastAsiaTheme="minorEastAsia"/>
+        </w:rPr>
+        <w:t xml:space="preserve"> </w:t>
+      </w:r>
+      <w:r>
+        <w:rPr>
+          <w:rFonts w:eastAsiaTheme="minorEastAsia"/>
+        </w:rPr>
+        <w:t xml:space="preserve">: </w:t>
+      </w:r>
+      <w:r>
+        <w:rPr>
+          <w:rFonts w:eastAsiaTheme="minorEastAsia"/>
+        </w:rPr>
+        <w:t xml:space="preserve"> </w:t>
+      </w:r>
+      <w:r>
+        <w:rPr>
+          <w:rFonts w:eastAsiaTheme="minorEastAsia"/>
+        </w:rPr>
+        <w:t>can actually still be accessed everywhere but not recommended.</w:t>
+      </w:r>
+    </w:p>
+    <w:p>
+      <w:pPr>
+        <w:rPr>
+          <w:rFonts w:eastAsiaTheme="minorEastAsia"/>
+        </w:rPr>
+      </w:pPr>
+      <w:r>
+        <w:rPr>
+          <w:rFonts w:eastAsiaTheme="minorEastAsia"/>
+        </w:rPr>
+        <w:t xml:space="preserve">Private: </w:t>
+      </w:r>
+      <m:oMath>
+        <m:r>
+          <w:rPr>
+            <w:rFonts w:ascii="Cambria Math" w:eastAsiaTheme="minorEastAsia" w:hAnsi="Cambria Math"/>
+          </w:rPr>
+          <m:t>__var</m:t>
+        </m:r>
+      </m:oMath>
+      <w:r>
+        <w:rPr>
+          <w:rFonts w:eastAsiaTheme="minorEastAsia"/>
+        </w:rPr>
+        <w:t xml:space="preserve"> : can</w:t>
+      </w:r>
+      <w:r>
+        <w:rPr>
+          <w:rFonts w:eastAsiaTheme="minorEastAsia"/>
+        </w:rPr>
+        <w:t xml:space="preserve">not be accessed everywhere as is, uses name changing at compilation time (to </w:t>
+      </w:r>
+      <m:oMath>
+        <m:r>
+          <w:rPr>
+            <w:rFonts w:ascii="Cambria Math" w:eastAsiaTheme="minorEastAsia" w:hAnsi="Cambria Math"/>
+          </w:rPr>
+          <m:t>_className__var</m:t>
+        </m:r>
+      </m:oMath>
+      <w:r>
+        <w:rPr>
+          <w:rFonts w:eastAsiaTheme="minorEastAsia"/>
+        </w:rPr>
+        <w:t xml:space="preserve"> ) to enable private access.</w:t>
+      </w:r>
+    </w:p>
+    <w:p>
+      <w:pPr>
+        <w:rPr>
+          <w:rFonts w:eastAsiaTheme="minorEastAsia"/>
+        </w:rPr>
+      </w:pPr>
+    </w:p>
+    <w:p>
+      <w:pPr>
+        <w:rPr>
+          <w:rFonts w:eastAsiaTheme="minorEastAsia"/>
+          <w:u w:val="single"/>
+        </w:rPr>
+      </w:pPr>
+      <w:r>
+        <w:rPr>
+          <w:rFonts w:eastAsiaTheme="minorEastAsia"/>
+          <w:u w:val="single"/>
+        </w:rPr>
+        <w:t>Question 5</w:t>
+      </w:r>
+    </w:p>
+    <w:p>
+      <w:pPr>
+        <w:rPr>
+          <w:rFonts w:eastAsiaTheme="minorEastAsia"/>
+        </w:rPr>
+      </w:pPr>
+      <w:r>
+        <w:rPr>
+          <w:rFonts w:eastAsiaTheme="minorEastAsia"/>
+        </w:rPr>
+        <w:t>What’s the difference between instance/class/static methods in python? What’s</w:t>
+      </w:r>
+      <w:r>
+        <w:rPr>
+          <w:rFonts w:eastAsiaTheme="minorEastAsia"/>
+        </w:rPr>
+        <w:t xml:space="preserve"> </w:t>
+      </w:r>
+      <w:r>
+        <w:rPr>
+          <w:rFonts w:eastAsiaTheme="minorEastAsia"/>
+        </w:rPr>
+        <w:t>the use case of each type?</w:t>
+      </w:r>
+    </w:p>
+    <w:p>
+      <w:pPr>
+        <w:rPr>
+          <w:rFonts w:eastAsiaTheme="minorEastAsia"/>
+        </w:rPr>
+      </w:pPr>
+    </w:p>
+    <w:p>
+      <w:pPr>
+        <w:rPr>
+          <w:rFonts w:eastAsiaTheme="minorEastAsia"/>
+          <w:u w:val="single"/>
+        </w:rPr>
+      </w:pPr>
+      <w:r>
+        <w:rPr>
+          <w:rFonts w:eastAsiaTheme="minorEastAsia"/>
+          <w:u w:val="single"/>
+        </w:rPr>
+        <w:t>Answer 5</w:t>
+      </w:r>
+    </w:p>
+    <w:p>
+      <w:pPr>
+        <w:rPr>
+          <w:rFonts w:eastAsiaTheme="minorEastAsia"/>
+        </w:rPr>
+      </w:pPr>
+      <w:r>
+        <w:rPr>
+          <w:rFonts w:eastAsiaTheme="minorEastAsia"/>
+        </w:rPr>
+        <w:t>These are the 3 kinds of methods possible inside a class.</w:t>
+      </w:r>
+    </w:p>
+    <w:p>
+      <w:pPr>
+        <w:rPr>
+          <w:rFonts w:eastAsiaTheme="minorEastAsia"/>
+        </w:rPr>
+      </w:pPr>
+      <m:oMath>
+        <m:r>
+          <w:rPr>
+            <w:rFonts w:ascii="Cambria Math" w:eastAsiaTheme="minorEastAsia" w:hAnsi="Cambria Math"/>
+          </w:rPr>
+          <m:t>instance methods</m:t>
+        </m:r>
+      </m:oMath>
+      <w:r>
+        <w:rPr>
+          <w:rFonts w:eastAsiaTheme="minorEastAsia"/>
+        </w:rPr>
+        <w:t xml:space="preserve"> are the regular methods- </w:t>
+      </w:r>
+      <w:r>
+        <w:rPr>
+          <w:rFonts w:eastAsiaTheme="minorEastAsia"/>
+        </w:rPr>
+        <w:t>their first argument is</w:t>
+      </w:r>
+      <w:r>
+        <w:rPr>
+          <w:rFonts w:eastAsiaTheme="minorEastAsia"/>
+        </w:rPr>
+        <w:t xml:space="preserve"> </w:t>
+      </w:r>
+      <m:oMath>
+        <m:r>
+          <w:rPr>
+            <w:rFonts w:ascii="Cambria Math" w:eastAsiaTheme="minorEastAsia" w:hAnsi="Cambria Math"/>
+          </w:rPr>
+          <m:t>self</m:t>
+        </m:r>
+      </m:oMath>
+      <w:r>
+        <w:rPr>
+          <w:rFonts w:eastAsiaTheme="minorEastAsia"/>
+        </w:rPr>
+        <w:t xml:space="preserve"> and </w:t>
+      </w:r>
+      <w:r>
+        <w:rPr>
+          <w:rFonts w:eastAsiaTheme="minorEastAsia"/>
+        </w:rPr>
+        <w:t xml:space="preserve">they </w:t>
+      </w:r>
+      <w:r>
+        <w:rPr>
+          <w:rFonts w:eastAsiaTheme="minorEastAsia"/>
+        </w:rPr>
+        <w:t xml:space="preserve">can access both instance and class attributes. </w:t>
+      </w:r>
+    </w:p>
+    <w:p>
+      <w:pPr>
+        <w:rPr>
+          <w:rFonts w:eastAsiaTheme="minorEastAsia"/>
+        </w:rPr>
+      </w:pPr>
+      <m:oMath>
+        <m:r>
+          <w:rPr>
+            <w:rFonts w:ascii="Cambria Math" w:eastAsiaTheme="minorEastAsia" w:hAnsi="Cambria Math"/>
+          </w:rPr>
+          <m:t>class methods</m:t>
+        </m:r>
+      </m:oMath>
+      <w:r>
+        <w:rPr>
+          <w:rFonts w:eastAsiaTheme="minorEastAsia"/>
+        </w:rPr>
+        <w:t xml:space="preserve"> are methods that can access only class attributes (rather than instance attributes). They are declared with </w:t>
+      </w:r>
+      <m:oMath>
+        <m:r>
+          <w:rPr>
+            <w:rFonts w:ascii="Cambria Math" w:eastAsiaTheme="minorEastAsia" w:hAnsi="Cambria Math"/>
+          </w:rPr>
+          <m:t>@classmethod</m:t>
+        </m:r>
+      </m:oMath>
+      <w:r>
+        <w:rPr>
+          <w:rFonts w:eastAsiaTheme="minorEastAsia"/>
+        </w:rPr>
+        <w:t xml:space="preserve"> and their first argument is </w:t>
+      </w:r>
+      <m:oMath>
+        <m:r>
+          <w:rPr>
+            <w:rFonts w:ascii="Cambria Math" w:eastAsiaTheme="minorEastAsia" w:hAnsi="Cambria Math"/>
+          </w:rPr>
+          <m:t>cls</m:t>
+        </m:r>
+      </m:oMath>
+      <w:r>
+        <w:rPr>
+          <w:rFonts w:eastAsiaTheme="minorEastAsia"/>
+        </w:rPr>
+        <w:t>.</w:t>
+      </w:r>
+    </w:p>
+    <w:p>
+      <w:pPr>
+        <w:rPr>
+          <w:rFonts w:eastAsiaTheme="minorEastAsia"/>
+        </w:rPr>
+      </w:pPr>
+      <m:oMath>
+        <m:r>
+          <w:rPr>
+            <w:rFonts w:ascii="Cambria Math" w:eastAsiaTheme="minorEastAsia" w:hAnsi="Cambria Math"/>
+          </w:rPr>
+          <m:t>static methods</m:t>
+        </m:r>
+      </m:oMath>
+      <w:r>
+        <w:rPr>
+          <w:rFonts w:eastAsiaTheme="minorEastAsia"/>
+        </w:rPr>
+        <w:t xml:space="preserve"> are methods that do not access class or instance attributes, and are inside the class since they relate to it logically. Thy are declared with </w:t>
+      </w:r>
+      <m:oMath>
+        <m:r>
+          <w:rPr>
+            <w:rFonts w:ascii="Cambria Math" w:eastAsiaTheme="minorEastAsia" w:hAnsi="Cambria Math"/>
+          </w:rPr>
+          <m:t>@staticmethod</m:t>
+        </m:r>
+      </m:oMath>
+      <w:r>
+        <w:rPr>
+          <w:rFonts w:eastAsiaTheme="minorEastAsia"/>
+        </w:rPr>
+        <w:t xml:space="preserve"> and do not get </w:t>
+      </w:r>
+      <m:oMath>
+        <m:r>
+          <w:rPr>
+            <w:rFonts w:ascii="Cambria Math" w:eastAsiaTheme="minorEastAsia" w:hAnsi="Cambria Math"/>
+          </w:rPr>
+          <m:t xml:space="preserve">self </m:t>
+        </m:r>
+      </m:oMath>
+      <w:r>
+        <w:rPr>
+          <w:rFonts w:eastAsiaTheme="minorEastAsia"/>
+        </w:rPr>
+        <w:t>as input.</w:t>
+      </w:r>
+    </w:p>
+    <w:p>
+      <w:pPr>
+        <w:rPr>
+          <w:rFonts w:eastAsiaTheme="minorEastAsia"/>
+        </w:rPr>
+      </w:pPr>
+    </w:p>
+    <w:p>
+      <w:pPr>
+        <w:rPr>
+          <w:rFonts w:eastAsiaTheme="minorEastAsia"/>
+        </w:rPr>
+      </w:pPr>
+    </w:p>
+    <w:p>
+      <w:pPr>
+        <w:rPr>
+          <w:rFonts w:eastAsiaTheme="minorEastAsia"/>
+        </w:rPr>
+      </w:pPr>
+    </w:p>
+    <w:p>
+      <w:pPr>
+        <w:rPr>
+          <w:rFonts w:eastAsiaTheme="minorEastAsia"/>
+        </w:rPr>
+      </w:pPr>
+    </w:p>
+    <w:p>
+      <w:pPr>
+        <w:rPr>
+          <w:b/>
+          <w:bCs/>
+          <w:sz w:val="36"/>
+          <w:szCs w:val="36"/>
+          <w:u w:val="single"/>
+        </w:rPr>
+      </w:pPr>
+      <w:r>
+        <w:rPr>
+          <w:b/>
+          <w:bCs/>
+          <w:sz w:val="36"/>
+          <w:szCs w:val="36"/>
+          <w:u w:val="single"/>
+        </w:rPr>
+        <w:lastRenderedPageBreak/>
+        <w:t>Design Concepts</w:t>
+      </w:r>
+    </w:p>
+    <w:p>
+      <w:pPr>
+        <w:rPr>
+          <w:rFonts w:eastAsiaTheme="minorEastAsia"/>
+          <w:u w:val="single"/>
+        </w:rPr>
+      </w:pPr>
+      <w:r>
+        <w:rPr>
+          <w:rFonts w:eastAsiaTheme="minorEastAsia"/>
+          <w:u w:val="single"/>
+        </w:rPr>
+        <w:t>Question 1</w:t>
+      </w:r>
+    </w:p>
+    <w:p>
+      <w:r>
+        <w:t>Read about SOLID design principles. Explain them to your instructor.</w:t>
+      </w:r>
+    </w:p>
+    <w:p>
+      <w:pPr>
+        <w:rPr>
+          <w:rFonts w:eastAsiaTheme="minorEastAsia"/>
+          <w:u w:val="single"/>
+        </w:rPr>
+      </w:pPr>
+      <w:r>
+        <w:rPr>
+          <w:rFonts w:eastAsiaTheme="minorEastAsia"/>
+          <w:u w:val="single"/>
+        </w:rPr>
+        <w:t>Answer</w:t>
+      </w:r>
+      <w:r>
+        <w:rPr>
+          <w:rFonts w:eastAsiaTheme="minorEastAsia"/>
+          <w:u w:val="single"/>
+        </w:rPr>
+        <w:t xml:space="preserve"> 1</w:t>
+      </w:r>
+    </w:p>
+    <w:p>
+      <w:pPr>
+        <w:rPr>
+          <w:rFonts w:eastAsiaTheme="minorEastAsia"/>
+        </w:rPr>
+      </w:pPr>
+      <w:r>
+        <w:rPr>
+          <w:rFonts w:eastAsiaTheme="minorEastAsia"/>
+        </w:rPr>
+        <w:t>SOLID principles are 5 OOP design principles for better OOP.</w:t>
+      </w:r>
+    </w:p>
+    <w:p>
+      <w:pPr>
+        <w:rPr>
+          <w:rFonts w:eastAsiaTheme="minorEastAsia"/>
+        </w:rPr>
+      </w:pPr>
+      <w:r>
+        <w:rPr>
+          <w:rFonts w:eastAsiaTheme="minorEastAsia"/>
+          <w:b/>
+          <w:bCs/>
+        </w:rPr>
+        <w:t>S</w:t>
+      </w:r>
+      <w:r>
+        <w:rPr>
+          <w:rFonts w:eastAsiaTheme="minorEastAsia"/>
+        </w:rPr>
+        <w:t xml:space="preserve">RP- </w:t>
+      </w:r>
+    </w:p>
+    <w:p>
+      <w:pPr>
+        <w:ind w:left="720"/>
+        <w:rPr>
+          <w:rFonts w:eastAsiaTheme="minorEastAsia"/>
+        </w:rPr>
+      </w:pPr>
+      <w:r>
+        <w:rPr>
+          <w:rFonts w:eastAsiaTheme="minorEastAsia"/>
+        </w:rPr>
+        <w:t>Single Responsibility Principle. Means each class should have only one responsibility- only one reason to change. Example:</w:t>
+      </w:r>
+    </w:p>
+    <w:p>
+      <w:pPr>
+        <w:ind w:left="720"/>
+        <w:rPr>
+          <w:rFonts w:eastAsiaTheme="minorEastAsia"/>
+        </w:rPr>
+      </w:pPr>
+      <w:r>
+        <w:rPr>
+          <w:rFonts w:eastAsiaTheme="minorEastAsia"/>
+        </w:rPr>
+        <w:drawing>
+          <wp:inline distT="0" distB="0" distL="0" distR="0" wp14:anchorId="29D348D5" wp14:editId="5CF6E0EB">
+            <wp:extent cx="4582571" cy="3593924"/>
+            <wp:effectExtent l="0" t="0" r="8890" b="6985"/>
+            <wp:docPr id="2" name="תמונה 2"/>
+            <wp:cNvGraphicFramePr>
+              <a:graphicFrameLocks xmlns:a="http://schemas.openxmlformats.org/drawingml/2006/main" noChangeAspect="1"/>
+            </wp:cNvGraphicFramePr>
+            <a:graphic xmlns:a="http://schemas.openxmlformats.org/drawingml/2006/main">
+              <a:graphicData uri="http://schemas.openxmlformats.org/drawingml/2006/picture">
+                <pic:pic xmlns:pic="http://schemas.openxmlformats.org/drawingml/2006/picture">
+                  <pic:nvPicPr>
+                    <pic:cNvPr id="1" name=""/>
+                    <pic:cNvPicPr/>
+                  </pic:nvPicPr>
+                  <pic:blipFill>
+                    <a:blip r:embed="rId6"/>
+                    <a:stretch>
+                      <a:fillRect/>
+                    </a:stretch>
+                  </pic:blipFill>
+                  <pic:spPr>
+                    <a:xfrm>
+                      <a:off x="0" y="0"/>
+                      <a:ext cx="4584747" cy="3595630"/>
+                    </a:xfrm>
+                    <a:prstGeom prst="rect">
+                      <a:avLst/>
+                    </a:prstGeom>
+                  </pic:spPr>
+                </pic:pic>
+              </a:graphicData>
+            </a:graphic>
+          </wp:inline>
+        </w:drawing>
+      </w:r>
+    </w:p>
+    <w:p>
+      <w:pPr>
+        <w:rPr>
+          <w:rFonts w:eastAsiaTheme="minorEastAsia"/>
+        </w:rPr>
+      </w:pPr>
+      <w:r>
+        <w:rPr>
+          <w:rFonts w:eastAsiaTheme="minorEastAsia"/>
+          <w:b/>
+          <w:bCs/>
+        </w:rPr>
+        <w:t>O</w:t>
+      </w:r>
+      <w:r>
+        <w:rPr>
+          <w:rFonts w:eastAsiaTheme="minorEastAsia"/>
+        </w:rPr>
+        <w:t>CP-</w:t>
+      </w:r>
+    </w:p>
+    <w:p>
+      <w:pPr>
+        <w:ind w:left="720"/>
+        <w:rPr>
+          <w:rFonts w:eastAsiaTheme="minorEastAsia"/>
+        </w:rPr>
+      </w:pPr>
+      <w:r>
+        <w:rPr>
+          <w:rFonts w:eastAsiaTheme="minorEastAsia"/>
+        </w:rPr>
+        <w:t xml:space="preserve">Open/closed principle. </w:t>
+      </w:r>
+      <w:r>
+        <w:rPr>
+          <w:rFonts w:eastAsiaTheme="minorEastAsia"/>
+        </w:rPr>
+        <w:t>Software entities (classes, modules, functions) should be open for extension but closed for modification.</w:t>
+      </w:r>
+    </w:p>
+    <w:p>
+      <w:pPr>
+        <w:ind w:left="720"/>
+        <w:rPr>
+          <w:rFonts w:eastAsiaTheme="minorEastAsia"/>
+        </w:rPr>
+      </w:pPr>
+      <w:r>
+        <w:rPr>
+          <w:rFonts w:eastAsiaTheme="minorEastAsia"/>
+        </w:rPr>
+        <w:lastRenderedPageBreak/>
+        <w:drawing>
+          <wp:inline distT="0" distB="0" distL="0" distR="0" wp14:anchorId="4CDBC7AA" wp14:editId="232769C1">
+            <wp:extent cx="5486400" cy="3397885"/>
+            <wp:effectExtent l="0" t="0" r="0" b="0"/>
+            <wp:docPr id="3" name="תמונה 3"/>
+            <wp:cNvGraphicFramePr>
+              <a:graphicFrameLocks xmlns:a="http://schemas.openxmlformats.org/drawingml/2006/main" noChangeAspect="1"/>
+            </wp:cNvGraphicFramePr>
+            <a:graphic xmlns:a="http://schemas.openxmlformats.org/drawingml/2006/main">
+              <a:graphicData uri="http://schemas.openxmlformats.org/drawingml/2006/picture">
+                <pic:pic xmlns:pic="http://schemas.openxmlformats.org/drawingml/2006/picture">
+                  <pic:nvPicPr>
+                    <pic:cNvPr id="1" name=""/>
+                    <pic:cNvPicPr/>
+                  </pic:nvPicPr>
+                  <pic:blipFill>
+                    <a:blip r:embed="rId7"/>
+                    <a:stretch>
+                      <a:fillRect/>
+                    </a:stretch>
+                  </pic:blipFill>
+                  <pic:spPr>
+                    <a:xfrm>
+                      <a:off x="0" y="0"/>
+                      <a:ext cx="5486400" cy="3397885"/>
+                    </a:xfrm>
+                    <a:prstGeom prst="rect">
+                      <a:avLst/>
+                    </a:prstGeom>
+                  </pic:spPr>
+                </pic:pic>
+              </a:graphicData>
+            </a:graphic>
+          </wp:inline>
+        </w:drawing>
+      </w:r>
+    </w:p>
+    <w:p>
+      <w:pPr>
+        <w:rPr>
+          <w:rFonts w:eastAsiaTheme="minorEastAsia"/>
+        </w:rPr>
+      </w:pPr>
+      <w:r>
+        <w:rPr>
+          <w:rFonts w:eastAsiaTheme="minorEastAsia"/>
+          <w:b/>
+          <w:bCs/>
+        </w:rPr>
+        <w:t>L</w:t>
+      </w:r>
+      <w:r>
+        <w:rPr>
+          <w:rFonts w:eastAsiaTheme="minorEastAsia"/>
+        </w:rPr>
+        <w:t xml:space="preserve">SP – </w:t>
+      </w:r>
+    </w:p>
+    <w:p>
+      <w:pPr>
+        <w:ind w:left="720"/>
+        <w:rPr>
+          <w:rFonts w:eastAsiaTheme="minorEastAsia"/>
+        </w:rPr>
+      </w:pPr>
+      <w:proofErr w:type="spellStart"/>
+      <w:r>
+        <w:rPr>
+          <w:rFonts w:eastAsiaTheme="minorEastAsia"/>
+        </w:rPr>
+        <w:t>Liskov</w:t>
+      </w:r>
+      <w:proofErr w:type="spellEnd"/>
+      <w:r>
+        <w:rPr>
+          <w:rFonts w:eastAsiaTheme="minorEastAsia"/>
+        </w:rPr>
+        <w:t xml:space="preserve"> Substitution Principle. </w:t>
+      </w:r>
+      <w:r>
+        <w:rPr>
+          <w:rFonts w:eastAsiaTheme="minorEastAsia"/>
+        </w:rPr>
+        <w:t>Objects of a subclass should be replaceable with objects of their superclass without breaking the program’s behavior.</w:t>
+      </w:r>
+    </w:p>
+    <w:p>
+      <w:pPr>
+        <w:ind w:left="720"/>
+        <w:rPr>
+          <w:rFonts w:eastAsiaTheme="minorEastAsia"/>
+        </w:rPr>
+      </w:pPr>
+      <w:r>
+        <w:rPr>
+          <w:rFonts w:eastAsiaTheme="minorEastAsia"/>
+        </w:rPr>
+        <w:drawing>
+          <wp:anchor distT="0" distB="0" distL="114300" distR="114300" simplePos="0" relativeHeight="251659264" behindDoc="0" locked="0" layoutInCell="1" allowOverlap="1" wp14:anchorId="72AC9B24" wp14:editId="62C89E66">
+            <wp:simplePos x="0" y="0"/>
+            <wp:positionH relativeFrom="column">
+              <wp:posOffset>458521</wp:posOffset>
+            </wp:positionH>
+            <wp:positionV relativeFrom="paragraph">
+              <wp:posOffset>2254</wp:posOffset>
+            </wp:positionV>
+            <wp:extent cx="5486400" cy="3726180"/>
+            <wp:effectExtent l="0" t="0" r="0" b="7620"/>
+            <wp:wrapSquare wrapText="bothSides"/>
+            <wp:docPr id="4" name="תמונה 4"/>
+            <wp:cNvGraphicFramePr>
+              <a:graphicFrameLocks xmlns:a="http://schemas.openxmlformats.org/drawingml/2006/main" noChangeAspect="1"/>
+            </wp:cNvGraphicFramePr>
+            <a:graphic xmlns:a="http://schemas.openxmlformats.org/drawingml/2006/main">
+              <a:graphicData uri="http://schemas.openxmlformats.org/drawingml/2006/picture">
+                <pic:pic xmlns:pic="http://schemas.openxmlformats.org/drawingml/2006/picture">
+                  <pic:nvPicPr>
+                    <pic:cNvPr id="1" name=""/>
+                    <pic:cNvPicPr/>
+                  </pic:nvPicPr>
+                  <pic:blipFill>
+                    <a:blip r:embed="rId8">
+                      <a:extLst>
+                        <a:ext uri="{28A0092B-C50C-407E-A947-70E740481C1C}">
+                          <a14:useLocalDpi xmlns:a14="http://schemas.microsoft.com/office/drawing/2010/main" val="0"/>
+                        </a:ext>
+                      </a:extLst>
+                    </a:blip>
+                    <a:stretch>
+                      <a:fillRect/>
+                    </a:stretch>
+                  </pic:blipFill>
+                  <pic:spPr>
+                    <a:xfrm>
+                      <a:off x="0" y="0"/>
+                      <a:ext cx="5486400" cy="3726180"/>
+                    </a:xfrm>
+                    <a:prstGeom prst="rect">
+                      <a:avLst/>
+                    </a:prstGeom>
+                  </pic:spPr>
+                </pic:pic>
+              </a:graphicData>
+            </a:graphic>
+          </wp:anchor>
+        </w:drawing>
+      </w:r>
+    </w:p>
+    <w:p>
+      <w:pPr>
+        <w:ind w:left="720"/>
+        <w:rPr>
+          <w:rFonts w:eastAsiaTheme="minorEastAsia"/>
+        </w:rPr>
+      </w:pPr>
+      <w:r>
+        <w:rPr>
+          <w:rFonts w:eastAsiaTheme="minorEastAsia"/>
+          <w:b/>
+          <w:bCs/>
+        </w:rPr>
+        <w:lastRenderedPageBreak/>
+        <w:t>I</w:t>
+      </w:r>
+      <w:r>
+        <w:rPr>
+          <w:rFonts w:eastAsiaTheme="minorEastAsia"/>
+        </w:rPr>
+        <w:t xml:space="preserve">SP – </w:t>
+      </w:r>
+    </w:p>
+    <w:p>
+      <w:pPr>
+        <w:ind w:left="1440"/>
+        <w:rPr>
+          <w:rFonts w:eastAsiaTheme="minorEastAsia"/>
+        </w:rPr>
+      </w:pPr>
+      <w:r>
+        <w:rPr>
+          <w:rFonts w:eastAsiaTheme="minorEastAsia"/>
+        </w:rPr>
+        <w:drawing>
+          <wp:anchor distT="0" distB="0" distL="114300" distR="114300" simplePos="0" relativeHeight="251658240" behindDoc="0" locked="0" layoutInCell="1" allowOverlap="1" wp14:anchorId="4B5C9B78" wp14:editId="3AC51CB7">
+            <wp:simplePos x="0" y="0"/>
+            <wp:positionH relativeFrom="margin">
+              <wp:posOffset>887506</wp:posOffset>
+            </wp:positionH>
+            <wp:positionV relativeFrom="paragraph">
+              <wp:posOffset>512052</wp:posOffset>
+            </wp:positionV>
+            <wp:extent cx="5486400" cy="6456045"/>
+            <wp:effectExtent l="0" t="0" r="0" b="1905"/>
+            <wp:wrapSquare wrapText="bothSides"/>
+            <wp:docPr id="5" name="תמונה 5"/>
+            <wp:cNvGraphicFramePr>
+              <a:graphicFrameLocks xmlns:a="http://schemas.openxmlformats.org/drawingml/2006/main" noChangeAspect="1"/>
+            </wp:cNvGraphicFramePr>
+            <a:graphic xmlns:a="http://schemas.openxmlformats.org/drawingml/2006/main">
+              <a:graphicData uri="http://schemas.openxmlformats.org/drawingml/2006/picture">
+                <pic:pic xmlns:pic="http://schemas.openxmlformats.org/drawingml/2006/picture">
+                  <pic:nvPicPr>
+                    <pic:cNvPr id="1" name=""/>
+                    <pic:cNvPicPr/>
+                  </pic:nvPicPr>
+                  <pic:blipFill>
+                    <a:blip r:embed="rId9">
+                      <a:extLst>
+                        <a:ext uri="{28A0092B-C50C-407E-A947-70E740481C1C}">
+                          <a14:useLocalDpi xmlns:a14="http://schemas.microsoft.com/office/drawing/2010/main" val="0"/>
+                        </a:ext>
+                      </a:extLst>
+                    </a:blip>
+                    <a:stretch>
+                      <a:fillRect/>
+                    </a:stretch>
+                  </pic:blipFill>
+                  <pic:spPr>
+                    <a:xfrm>
+                      <a:off x="0" y="0"/>
+                      <a:ext cx="5486400" cy="6456045"/>
+                    </a:xfrm>
+                    <a:prstGeom prst="rect">
+                      <a:avLst/>
+                    </a:prstGeom>
+                  </pic:spPr>
+                </pic:pic>
+              </a:graphicData>
+            </a:graphic>
+          </wp:anchor>
+        </w:drawing>
+      </w:r>
+      <w:r>
+        <w:rPr>
+          <w:rFonts w:eastAsiaTheme="minorEastAsia"/>
+        </w:rPr>
+        <w:t>Interface Separation Principle. A subclass should not be required to implement a method it does not need.</w:t>
+      </w:r>
+    </w:p>
+    <w:p>
+      <w:pPr>
+        <w:rPr>
+          <w:rFonts w:eastAsiaTheme="minorEastAsia"/>
+        </w:rPr>
+      </w:pPr>
+    </w:p>
+    <w:p>
+      <w:pPr>
+        <w:rPr>
+          <w:rFonts w:eastAsiaTheme="minorEastAsia"/>
+        </w:rPr>
+      </w:pPr>
+    </w:p>
+    <w:p>
+      <w:pPr>
+        <w:rPr>
+          <w:rFonts w:eastAsiaTheme="minorEastAsia"/>
+        </w:rPr>
+      </w:pPr>
+    </w:p>
+    <w:p>
+      <w:pPr>
+        <w:rPr>
+          <w:rFonts w:eastAsiaTheme="minorEastAsia"/>
+        </w:rPr>
+      </w:pPr>
+    </w:p>
+    <w:p>
+      <w:pPr>
+        <w:rPr>
+          <w:rFonts w:eastAsiaTheme="minorEastAsia"/>
+        </w:rPr>
+      </w:pPr>
+    </w:p>
+    <w:p>
+      <w:pPr>
+        <w:rPr>
+          <w:rFonts w:eastAsiaTheme="minorEastAsia"/>
+        </w:rPr>
+      </w:pPr>
+    </w:p>
+    <w:p>
+      <w:pPr>
+        <w:rPr>
+          <w:rFonts w:eastAsiaTheme="minorEastAsia"/>
+        </w:rPr>
+      </w:pPr>
+    </w:p>
+    <w:p>
+      <w:pPr>
+        <w:rPr>
+          <w:rFonts w:eastAsiaTheme="minorEastAsia"/>
+        </w:rPr>
+      </w:pPr>
+    </w:p>
+    <w:p>
+      <w:pPr>
+        <w:rPr>
+          <w:rFonts w:eastAsiaTheme="minorEastAsia"/>
+        </w:rPr>
+      </w:pPr>
+    </w:p>
+    <w:p>
+      <w:pPr>
+        <w:rPr>
+          <w:rFonts w:eastAsiaTheme="minorEastAsia"/>
+        </w:rPr>
+      </w:pPr>
+    </w:p>
+    <w:p>
+      <w:pPr>
+        <w:rPr>
+          <w:rFonts w:eastAsiaTheme="minorEastAsia"/>
+        </w:rPr>
+      </w:pPr>
+    </w:p>
+    <w:p>
+      <w:pPr>
+        <w:rPr>
+          <w:rFonts w:eastAsiaTheme="minorEastAsia"/>
+        </w:rPr>
+      </w:pPr>
+    </w:p>
+    <w:p>
+      <w:pPr>
+        <w:rPr>
+          <w:rFonts w:eastAsiaTheme="minorEastAsia"/>
+        </w:rPr>
+      </w:pPr>
+    </w:p>
+    <w:p>
+      <w:pPr>
+        <w:rPr>
+          <w:rFonts w:eastAsiaTheme="minorEastAsia"/>
+        </w:rPr>
+      </w:pPr>
+    </w:p>
+    <w:p>
+      <w:pPr>
+        <w:rPr>
+          <w:rFonts w:eastAsiaTheme="minorEastAsia"/>
+        </w:rPr>
+      </w:pPr>
+    </w:p>
+    <w:p>
+      <w:pPr>
+        <w:rPr>
+          <w:rFonts w:eastAsiaTheme="minorEastAsia"/>
+        </w:rPr>
+      </w:pPr>
+    </w:p>
+    <w:p>
+      <w:pPr>
+        <w:rPr>
+          <w:rFonts w:eastAsiaTheme="minorEastAsia"/>
+        </w:rPr>
+      </w:pPr>
+    </w:p>
+    <w:p>
+      <w:pPr>
+        <w:rPr>
+          <w:rFonts w:eastAsiaTheme="minorEastAsia"/>
+        </w:rPr>
+      </w:pPr>
+    </w:p>
+    <w:p>
+      <w:pPr>
+        <w:rPr>
+          <w:rFonts w:eastAsiaTheme="minorEastAsia"/>
+        </w:rPr>
+      </w:pPr>
+    </w:p>
+    <w:p>
+      <w:pPr>
+        <w:rPr>
+          <w:rFonts w:eastAsiaTheme="minorEastAsia"/>
+        </w:rPr>
+      </w:pPr>
+    </w:p>
+    <w:p>
+      <w:pPr>
+        <w:rPr>
+          <w:rFonts w:eastAsiaTheme="minorEastAsia"/>
+        </w:rPr>
+      </w:pPr>
+    </w:p>
+    <w:p>
+      <w:pPr>
+        <w:rPr>
+          <w:rFonts w:eastAsiaTheme="minorEastAsia"/>
+        </w:rPr>
+      </w:pPr>
+    </w:p>
+    <w:p>
+      <w:pPr>
+        <w:rPr>
+          <w:rFonts w:eastAsiaTheme="minorEastAsia"/>
+        </w:rPr>
+      </w:pPr>
+    </w:p>
+    <w:p>
+      <w:pPr>
+        <w:rPr>
+          <w:rFonts w:eastAsiaTheme="minorEastAsia"/>
+        </w:rPr>
+      </w:pPr>
+    </w:p>
+    <w:p>
+      <w:pPr>
+        <w:rPr>
+          <w:rFonts w:eastAsiaTheme="minorEastAsia"/>
+        </w:rPr>
+      </w:pPr>
+    </w:p>
+    <w:p>
+      <w:pPr>
+        <w:tabs>
+          <w:tab w:val="left" w:pos="3005"/>
+        </w:tabs>
+        <w:rPr>
+          <w:rFonts w:eastAsiaTheme="minorEastAsia"/>
+        </w:rPr>
+      </w:pPr>
+      <w:r>
+        <w:rPr>
+          <w:rFonts w:eastAsiaTheme="minorEastAsia"/>
+        </w:rPr>
+        <w:tab/>
+      </w:r>
+    </w:p>
+    <w:p>
+      <w:pPr>
+        <w:tabs>
+          <w:tab w:val="left" w:pos="3005"/>
+        </w:tabs>
+        <w:rPr>
+          <w:rFonts w:eastAsiaTheme="minorEastAsia"/>
+          <w:b/>
+          <w:bCs/>
+          <w:color w:val="FF0000"/>
+        </w:rPr>
+      </w:pPr>
+      <w:r>
+        <w:rPr>
+          <w:rFonts w:eastAsiaTheme="minorEastAsia"/>
+          <w:b/>
+          <w:bCs/>
+          <w:color w:val="FF0000"/>
+        </w:rPr>
+        <w:lastRenderedPageBreak/>
+        <w:t>D</w:t>
+      </w:r>
+      <w:r>
+        <w:rPr>
+          <w:rFonts w:eastAsiaTheme="minorEastAsia"/>
+          <w:b/>
+          <w:bCs/>
+          <w:color w:val="FF0000"/>
+        </w:rPr>
+        <w:t>id not do D!</w:t>
+      </w:r>
+    </w:p>
+    <w:p>
+      <w:pPr>
+        <w:tabs>
+          <w:tab w:val="left" w:pos="3005"/>
+        </w:tabs>
+        <w:rPr>
+          <w:rFonts w:eastAsiaTheme="minorEastAsia"/>
+          <w:b/>
+          <w:bCs/>
+          <w:color w:val="FF0000"/>
+        </w:rPr>
+      </w:pPr>
+    </w:p>
+    <w:p>
+      <w:pPr>
+        <w:tabs>
+          <w:tab w:val="left" w:pos="3005"/>
+        </w:tabs>
+        <w:rPr>
+          <w:rFonts w:eastAsiaTheme="minorEastAsia"/>
+          <w:b/>
+          <w:bCs/>
+          <w:color w:val="FF0000"/>
+        </w:rPr>
+      </w:pPr>
+    </w:p>
+    <w:p>
+      <w:pPr>
+        <w:tabs>
+          <w:tab w:val="left" w:pos="3005"/>
+        </w:tabs>
+        <w:rPr>
+          <w:rFonts w:eastAsiaTheme="minorEastAsia"/>
+          <w:u w:val="single"/>
+        </w:rPr>
+      </w:pPr>
+      <w:r>
+        <w:rPr>
+          <w:rFonts w:eastAsiaTheme="minorEastAsia"/>
+          <w:u w:val="single"/>
+        </w:rPr>
+        <w:t>Question 2</w:t>
+      </w:r>
+    </w:p>
+    <w:p>
+      <w:pPr>
+        <w:tabs>
+          <w:tab w:val="left" w:pos="3005"/>
+        </w:tabs>
+        <w:rPr>
+          <w:rFonts w:eastAsiaTheme="minorEastAsia"/>
+        </w:rPr>
+      </w:pPr>
+      <w:r>
+        <w:rPr>
+          <w:rFonts w:eastAsiaTheme="minorEastAsia"/>
+        </w:rPr>
+        <w:t>What’s the advantage of having multiple constructors? In python that feature is not supported unfortunately. How can you</w:t>
+      </w:r>
+      <w:r>
+        <w:rPr>
+          <w:rFonts w:eastAsiaTheme="minorEastAsia"/>
+        </w:rPr>
+        <w:t xml:space="preserve"> </w:t>
+      </w:r>
+      <w:r>
+        <w:rPr>
+          <w:rFonts w:eastAsiaTheme="minorEastAsia"/>
+        </w:rPr>
+        <w:t>overcome that?</w:t>
+      </w:r>
+    </w:p>
+    <w:p>
+      <w:pPr>
+        <w:tabs>
+          <w:tab w:val="left" w:pos="3005"/>
+        </w:tabs>
+        <w:rPr>
+          <w:rFonts w:eastAsiaTheme="minorEastAsia"/>
+          <w:u w:val="single"/>
+        </w:rPr>
+      </w:pPr>
+      <w:r>
+        <w:rPr>
+          <w:rFonts w:eastAsiaTheme="minorEastAsia"/>
+          <w:u w:val="single"/>
+        </w:rPr>
+        <w:t>Answer 2</w:t>
+      </w:r>
+    </w:p>
+    <w:p>
+      <w:pPr>
+        <w:tabs>
+          <w:tab w:val="left" w:pos="3005"/>
+        </w:tabs>
+        <w:rPr>
+          <w:rFonts w:eastAsiaTheme="minorEastAsia"/>
+        </w:rPr>
+      </w:pPr>
+      <w:r>
+        <w:rPr>
+          <w:rFonts w:eastAsiaTheme="minorEastAsia"/>
+        </w:rPr>
+        <w:t xml:space="preserve">Having multiple constructors is helpful for better </w:t>
+      </w:r>
+      <w:r>
+        <w:rPr>
+          <w:rFonts w:eastAsiaTheme="minorEastAsia"/>
+        </w:rPr>
+        <w:t>flexibility in creation of instances with different argument set / input types. This can be overcome in python by creating a class method that returns a new instance and gets input as chosen.</w:t>
+      </w:r>
+    </w:p>
+    <w:p>
+      <w:pPr>
+        <w:tabs>
+          <w:tab w:val="left" w:pos="3005"/>
+        </w:tabs>
+        <w:rPr>
+          <w:rFonts w:eastAsiaTheme="minorEastAsia"/>
+        </w:rPr>
+      </w:pPr>
+    </w:p>
+    <w:p>
+      <w:pPr>
+        <w:tabs>
+          <w:tab w:val="left" w:pos="3005"/>
+        </w:tabs>
+        <w:rPr>
+          <w:rFonts w:eastAsiaTheme="minorEastAsia"/>
+          <w:u w:val="single"/>
+        </w:rPr>
+      </w:pPr>
+      <w:r>
+        <w:rPr>
+          <w:rFonts w:eastAsiaTheme="minorEastAsia"/>
+          <w:u w:val="single"/>
+        </w:rPr>
+        <w:t>Question 3</w:t>
+      </w:r>
+      <w:bookmarkStart w:id="0" w:name="_GoBack"/>
+      <w:bookmarkEnd w:id="0"/>
     </w:p>
     <w:sectPr>
       <w:pgSz w:w="12240" w:h="15840"/>
@@ -1295,11 +2565,11 @@
   <w:style w:type="paragraph" w:default="1" w:styleId="a">
     <w:name w:val="Normal"/>
     <w:qFormat/>
+    <w:rsid w:val="00DB30FB"/>
   </w:style>
   <w:style w:type="character" w:default="1" w:styleId="a0">
     <w:name w:val="Default Paragraph Font"/>
     <w:uiPriority w:val="1"/>
-    <w:semiHidden/>
     <w:unhideWhenUsed/>
   </w:style>
   <w:style w:type="table" w:default="1" w:styleId="a1">
@@ -1333,6 +2603,16 @@
       <w:ind w:left="720"/>
       <w:contextualSpacing/>
     </w:pPr>
+  </w:style>
+  <w:style w:type="character" w:styleId="a4">
+    <w:name w:val="Placeholder Text"/>
+    <w:basedOn w:val="a0"/>
+    <w:uiPriority w:val="99"/>
+    <w:semiHidden/>
+    <w:rsid w:val="00DC4E51"/>
+    <w:rPr>
+      <w:color w:val="808080"/>
+    </w:rPr>
   </w:style>
 </w:styles>
 </file>

</xml_diff>